<commit_message>
Documentation Updates for 1.0.2
</commit_message>
<xml_diff>
--- a/CQ2Documentation.docx
+++ b/CQ2Documentation.docx
@@ -40,7 +40,7 @@
         <w:rPr>
           <w:rFonts w:ascii="Arial" w:hAnsi="Arial" w:cs="Arial"/>
         </w:rPr>
-        <w:t>1</w:t>
+        <w:t>2</w:t>
       </w:r>
     </w:p>
     <w:p>
@@ -66,7 +66,7 @@
         <w:rPr>
           <w:rFonts w:ascii="Arial" w:hAnsi="Arial" w:cs="Arial"/>
         </w:rPr>
-        <w:t>24</w:t>
+        <w:t>19</w:t>
       </w:r>
       <w:r>
         <w:rPr>
@@ -84,7 +84,7 @@
         <w:rPr>
           <w:rFonts w:ascii="Arial" w:hAnsi="Arial" w:cs="Arial"/>
         </w:rPr>
-        <w:t>1</w:t>
+        <w:t>2</w:t>
       </w:r>
     </w:p>
     <w:p>
@@ -1826,6 +1826,35 @@
       </w:r>
       <w:bookmarkEnd w:id="4"/>
     </w:p>
+    <w:p/>
+    <w:p>
+      <w:r>
+        <w:t xml:space="preserve">We recommend that organizations interested in using CQ2 download the latest release zip file from https://github.com/GriffinWeber/CQ2/releases. The release zip contains fully tested code, and includes simplified database install and upgrade scripts. </w:t>
+      </w:r>
+      <w:r>
+        <w:t>This guide documents the installation process from a release zip file.</w:t>
+      </w:r>
+    </w:p>
+    <w:p/>
+    <w:p>
+      <w:r>
+        <w:t xml:space="preserve">CQ2 Developers who wish to build the latest code can do so by cloning the GitHub repo. Note that we only perform a full regression test on release builds, therefore we recommend that production deployments </w:t>
+      </w:r>
+      <w:r>
+        <w:t>use</w:t>
+      </w:r>
+      <w:r>
+        <w:t xml:space="preserve"> these. GitHub does not contain build and upgrade scripts (as these are generated during the release build process), instead, the Release/</w:t>
+      </w:r>
+      <w:proofErr w:type="spellStart"/>
+      <w:r>
+        <w:t>BuildDatabase</w:t>
+      </w:r>
+      <w:proofErr w:type="spellEnd"/>
+      <w:r>
+        <w:t>/BuildDemoData.bat script can be used to build the latest CQ2 database and load the demo data from a clone of the GitHub repo.</w:t>
+      </w:r>
+    </w:p>
     <w:p>
       <w:pPr>
         <w:spacing w:after="0" w:line="240" w:lineRule="auto"/>
@@ -2475,6 +2504,7 @@
           <w:rFonts w:ascii="Courier New" w:hAnsi="Courier New" w:cs="Courier New"/>
           <w:sz w:val="20"/>
         </w:rPr>
+        <w:lastRenderedPageBreak/>
         <w:t xml:space="preserve">    </w:t>
       </w:r>
       <w:r>
@@ -2890,14 +2920,7 @@
         <w:rPr>
           <w:rFonts w:ascii="Arial" w:hAnsi="Arial" w:cs="Arial"/>
         </w:rPr>
-        <w:t xml:space="preserve"> to load a subset of the standard i2b2 demo </w:t>
-      </w:r>
-      <w:r>
-        <w:rPr>
-          <w:rFonts w:ascii="Arial" w:hAnsi="Arial" w:cs="Arial"/>
-        </w:rPr>
-        <w:lastRenderedPageBreak/>
-        <w:t>dataset.</w:t>
+        <w:t xml:space="preserve"> to load a subset of the standard i2b2 demo dataset.</w:t>
       </w:r>
       <w:r>
         <w:rPr>
@@ -3638,233 +3661,7 @@
         <w:rPr>
           <w:rFonts w:ascii="Arial" w:hAnsi="Arial" w:cs="Arial"/>
         </w:rPr>
-        <w:t xml:space="preserve"> CQ2 contains both ASP classic and PHP versions of the web service.</w:t>
-      </w:r>
-      <w:r>
-        <w:rPr>
-          <w:rFonts w:ascii="Arial" w:hAnsi="Arial" w:cs="Arial"/>
-        </w:rPr>
         <w:br/>
-        <w:t>ASP Classic:</w:t>
-      </w:r>
-    </w:p>
-    <w:p>
-      <w:pPr>
-        <w:pStyle w:val="ListParagraph"/>
-        <w:numPr>
-          <w:ilvl w:val="1"/>
-          <w:numId w:val="6"/>
-        </w:numPr>
-        <w:spacing w:after="0" w:line="240" w:lineRule="auto"/>
-        <w:rPr>
-          <w:rFonts w:ascii="Arial" w:hAnsi="Arial" w:cs="Arial"/>
-        </w:rPr>
-      </w:pPr>
-      <w:r>
-        <w:rPr>
-          <w:rFonts w:ascii="Arial" w:hAnsi="Arial" w:cs="Arial"/>
-        </w:rPr>
-        <w:t>Create a di</w:t>
-      </w:r>
-      <w:r>
-        <w:rPr>
-          <w:rFonts w:ascii="Arial" w:hAnsi="Arial" w:cs="Arial"/>
-        </w:rPr>
-        <w:t>rectory on a Windows IIS web server for the CQ2 web service</w:t>
-      </w:r>
-      <w:r>
-        <w:rPr>
-          <w:rFonts w:ascii="Arial" w:hAnsi="Arial" w:cs="Arial"/>
-        </w:rPr>
-        <w:t>.</w:t>
-      </w:r>
-    </w:p>
-    <w:p>
-      <w:pPr>
-        <w:pStyle w:val="ListParagraph"/>
-        <w:numPr>
-          <w:ilvl w:val="1"/>
-          <w:numId w:val="6"/>
-        </w:numPr>
-        <w:spacing w:after="0" w:line="240" w:lineRule="auto"/>
-        <w:rPr>
-          <w:rFonts w:ascii="Arial" w:hAnsi="Arial" w:cs="Arial"/>
-        </w:rPr>
-      </w:pPr>
-      <w:r>
-        <w:rPr>
-          <w:rFonts w:ascii="Arial" w:hAnsi="Arial" w:cs="Arial"/>
-        </w:rPr>
-        <w:t>Make sure ASP Classic is enabled.</w:t>
-      </w:r>
-    </w:p>
-    <w:p>
-      <w:pPr>
-        <w:pStyle w:val="ListParagraph"/>
-        <w:numPr>
-          <w:ilvl w:val="1"/>
-          <w:numId w:val="6"/>
-        </w:numPr>
-        <w:spacing w:after="0" w:line="240" w:lineRule="auto"/>
-        <w:rPr>
-          <w:rFonts w:ascii="Arial" w:hAnsi="Arial" w:cs="Arial"/>
-        </w:rPr>
-      </w:pPr>
-      <w:r>
-        <w:rPr>
-          <w:rFonts w:ascii="Arial" w:hAnsi="Arial" w:cs="Arial"/>
-        </w:rPr>
-        <w:t>Copy</w:t>
-      </w:r>
-      <w:r>
-        <w:rPr>
-          <w:rFonts w:ascii="Arial" w:hAnsi="Arial" w:cs="Arial"/>
-        </w:rPr>
-        <w:t xml:space="preserve"> the file </w:t>
-      </w:r>
-      <w:proofErr w:type="spellStart"/>
-      <w:r>
-        <w:rPr>
-          <w:rFonts w:ascii="Arial" w:hAnsi="Arial" w:cs="Arial"/>
-        </w:rPr>
-        <w:t>WebService</w:t>
-      </w:r>
-      <w:proofErr w:type="spellEnd"/>
-      <w:r>
-        <w:rPr>
-          <w:rFonts w:ascii="Arial" w:hAnsi="Arial" w:cs="Arial"/>
-        </w:rPr>
-        <w:t>\</w:t>
-      </w:r>
-      <w:r>
-        <w:rPr>
-          <w:rFonts w:ascii="Arial" w:hAnsi="Arial" w:cs="Arial"/>
-        </w:rPr>
-        <w:t>CQ2</w:t>
-      </w:r>
-      <w:r>
-        <w:rPr>
-          <w:rFonts w:ascii="Arial" w:hAnsi="Arial" w:cs="Arial"/>
-        </w:rPr>
-        <w:t xml:space="preserve">ServiceProxy.asp </w:t>
-      </w:r>
-      <w:r>
-        <w:rPr>
-          <w:rFonts w:ascii="Arial" w:hAnsi="Arial" w:cs="Arial"/>
-        </w:rPr>
-        <w:t>into the directory</w:t>
-      </w:r>
-      <w:r>
-        <w:rPr>
-          <w:rFonts w:ascii="Arial" w:hAnsi="Arial" w:cs="Arial"/>
-        </w:rPr>
-        <w:t>.</w:t>
-      </w:r>
-      <w:r>
-        <w:rPr>
-          <w:rFonts w:ascii="Arial" w:hAnsi="Arial" w:cs="Arial"/>
-        </w:rPr>
-        <w:t xml:space="preserve"> We suggest renaming it default.asp.</w:t>
-      </w:r>
-    </w:p>
-    <w:p>
-      <w:pPr>
-        <w:pStyle w:val="ListParagraph"/>
-        <w:numPr>
-          <w:ilvl w:val="1"/>
-          <w:numId w:val="6"/>
-        </w:numPr>
-        <w:spacing w:after="0" w:line="240" w:lineRule="auto"/>
-        <w:rPr>
-          <w:rFonts w:ascii="Arial" w:hAnsi="Arial" w:cs="Arial"/>
-        </w:rPr>
-      </w:pPr>
-      <w:r>
-        <w:rPr>
-          <w:rFonts w:ascii="Arial" w:hAnsi="Arial" w:cs="Arial"/>
-        </w:rPr>
-        <w:t>Edit the connection string near the top of the file to point to your CQ2 database.</w:t>
-      </w:r>
-    </w:p>
-    <w:p>
-      <w:pPr>
-        <w:pStyle w:val="ListParagraph"/>
-        <w:numPr>
-          <w:ilvl w:val="1"/>
-          <w:numId w:val="6"/>
-        </w:numPr>
-        <w:spacing w:after="0" w:line="240" w:lineRule="auto"/>
-        <w:rPr>
-          <w:rFonts w:ascii="Arial" w:hAnsi="Arial" w:cs="Arial"/>
-        </w:rPr>
-      </w:pPr>
-      <w:r>
-        <w:rPr>
-          <w:rFonts w:ascii="Arial" w:hAnsi="Arial" w:cs="Arial"/>
-        </w:rPr>
-        <w:t>Update the URLs in the database table PM.PM_CELL_DATA to match where you placed the file. Note that the URLs should be in the form “path</w:t>
-      </w:r>
-      <w:proofErr w:type="gramStart"/>
-      <w:r>
-        <w:rPr>
-          <w:rFonts w:ascii="Arial" w:hAnsi="Arial" w:cs="Arial"/>
-        </w:rPr>
-        <w:t>/?/</w:t>
-      </w:r>
-      <w:proofErr w:type="gramEnd"/>
-      <w:r>
-        <w:rPr>
-          <w:rFonts w:ascii="Arial" w:hAnsi="Arial" w:cs="Arial"/>
-        </w:rPr>
-        <w:t>service/”. For example, “http://localhost/i2b2/services/?/</w:t>
-      </w:r>
-      <w:proofErr w:type="spellStart"/>
-      <w:r>
-        <w:rPr>
-          <w:rFonts w:ascii="Arial" w:hAnsi="Arial" w:cs="Arial"/>
-        </w:rPr>
-        <w:t>QueryToolService</w:t>
-      </w:r>
-      <w:proofErr w:type="spellEnd"/>
-      <w:r>
-        <w:rPr>
-          <w:rFonts w:ascii="Arial" w:hAnsi="Arial" w:cs="Arial"/>
-        </w:rPr>
-        <w:t>/”.</w:t>
-      </w:r>
-      <w:r>
-        <w:rPr>
-          <w:rFonts w:ascii="Arial" w:hAnsi="Arial" w:cs="Arial"/>
-        </w:rPr>
-        <w:t xml:space="preserve"> Do not change the service names (the part after the question mark). Only edit the path (the part before the question mark) to match the location of the file. The same file (path) can be used for all cells. Note that if you renamed the file “default.asp”, the URL can be in the form “path</w:t>
-      </w:r>
-      <w:proofErr w:type="gramStart"/>
-      <w:r>
-        <w:rPr>
-          <w:rFonts w:ascii="Arial" w:hAnsi="Arial" w:cs="Arial"/>
-        </w:rPr>
-        <w:t>/?/</w:t>
-      </w:r>
-      <w:proofErr w:type="gramEnd"/>
-      <w:r>
-        <w:rPr>
-          <w:rFonts w:ascii="Arial" w:hAnsi="Arial" w:cs="Arial"/>
-        </w:rPr>
-        <w:t>service” rather than “path/default.asp?/service”.</w:t>
-      </w:r>
-    </w:p>
-    <w:p>
-      <w:pPr>
-        <w:pStyle w:val="ListParagraph"/>
-        <w:spacing w:after="0" w:line="240" w:lineRule="auto"/>
-        <w:rPr>
-          <w:rFonts w:ascii="Arial" w:hAnsi="Arial" w:cs="Arial"/>
-        </w:rPr>
-      </w:pPr>
-      <w:r>
-        <w:rPr>
-          <w:rFonts w:ascii="Arial" w:hAnsi="Arial" w:cs="Arial"/>
-        </w:rPr>
         <w:t>PHP:</w:t>
       </w:r>
     </w:p>
@@ -3984,7 +3781,15 @@
         <w:rPr>
           <w:rFonts w:ascii="Arial" w:hAnsi="Arial" w:cs="Arial"/>
         </w:rPr>
-        <w:t>Edit the connection string near the top of the file to point to your CQ2 database.</w:t>
+        <w:t xml:space="preserve">Edit the </w:t>
+      </w:r>
+      <w:bookmarkStart w:id="5" w:name="_GoBack"/>
+      <w:bookmarkEnd w:id="5"/>
+      <w:r>
+        <w:rPr>
+          <w:rFonts w:ascii="Arial" w:hAnsi="Arial" w:cs="Arial"/>
+        </w:rPr>
+        <w:t>connection string near the top of the file to point to your CQ2 database.</w:t>
       </w:r>
     </w:p>
     <w:p>
@@ -4017,6 +3822,254 @@
           <w:rFonts w:ascii="Arial" w:hAnsi="Arial" w:cs="Arial"/>
         </w:rPr>
         <w:t>”. Do not change the service names. Only edit the path to match the location of the file. The same file (path) can be used for all cells</w:t>
+      </w:r>
+    </w:p>
+    <w:p>
+      <w:pPr>
+        <w:pStyle w:val="ListParagraph"/>
+        <w:spacing w:after="0" w:line="240" w:lineRule="auto"/>
+        <w:rPr>
+          <w:rFonts w:ascii="Arial" w:hAnsi="Arial" w:cs="Arial"/>
+        </w:rPr>
+      </w:pPr>
+    </w:p>
+    <w:p>
+      <w:pPr>
+        <w:pStyle w:val="ListParagraph"/>
+        <w:spacing w:after="0" w:line="240" w:lineRule="auto"/>
+        <w:rPr>
+          <w:rFonts w:ascii="Arial" w:hAnsi="Arial" w:cs="Arial"/>
+        </w:rPr>
+      </w:pPr>
+      <w:r>
+        <w:rPr>
+          <w:rFonts w:ascii="Arial" w:hAnsi="Arial" w:cs="Arial"/>
+        </w:rPr>
+        <w:t>ASP Classic:</w:t>
+      </w:r>
+    </w:p>
+    <w:p>
+      <w:pPr>
+        <w:pStyle w:val="ListParagraph"/>
+        <w:spacing w:after="0" w:line="240" w:lineRule="auto"/>
+        <w:rPr>
+          <w:rFonts w:ascii="Arial" w:hAnsi="Arial" w:cs="Arial"/>
+        </w:rPr>
+      </w:pPr>
+      <w:r>
+        <w:rPr>
+          <w:rFonts w:ascii="Arial" w:hAnsi="Arial" w:cs="Arial"/>
+        </w:rPr>
+        <w:tab/>
+        <w:t>ASP Classic support is depreciated.</w:t>
+      </w:r>
+    </w:p>
+    <w:p>
+      <w:pPr>
+        <w:pStyle w:val="ListParagraph"/>
+        <w:spacing w:after="0" w:line="240" w:lineRule="auto"/>
+        <w:rPr>
+          <w:rFonts w:ascii="Arial" w:hAnsi="Arial" w:cs="Arial"/>
+        </w:rPr>
+      </w:pPr>
+      <w:r>
+        <w:rPr>
+          <w:rFonts w:ascii="Arial" w:hAnsi="Arial" w:cs="Arial"/>
+        </w:rPr>
+        <w:t xml:space="preserve"> </w:t>
+      </w:r>
+      <w:r>
+        <w:rPr>
+          <w:rFonts w:ascii="Arial" w:hAnsi="Arial" w:cs="Arial"/>
+        </w:rPr>
+        <w:tab/>
+      </w:r>
+      <w:r>
+        <w:rPr>
+          <w:rFonts w:ascii="Arial" w:hAnsi="Arial" w:cs="Arial"/>
+        </w:rPr>
+        <w:t xml:space="preserve">The ASP Classic file </w:t>
+      </w:r>
+      <w:r>
+        <w:rPr>
+          <w:rFonts w:ascii="Arial" w:hAnsi="Arial" w:cs="Arial"/>
+        </w:rPr>
+        <w:t xml:space="preserve">are no longer included in the release zip but </w:t>
+      </w:r>
+      <w:r>
+        <w:rPr>
+          <w:rFonts w:ascii="Arial" w:hAnsi="Arial" w:cs="Arial"/>
+        </w:rPr>
+        <w:t>can be downloaded from</w:t>
+      </w:r>
+      <w:r>
+        <w:rPr>
+          <w:rFonts w:ascii="Arial" w:hAnsi="Arial" w:cs="Arial"/>
+        </w:rPr>
+        <w:t>:</w:t>
+      </w:r>
+      <w:r>
+        <w:rPr>
+          <w:rFonts w:ascii="Arial" w:hAnsi="Arial" w:cs="Arial"/>
+        </w:rPr>
+        <w:t xml:space="preserve"> </w:t>
+      </w:r>
+      <w:r>
+        <w:rPr>
+          <w:rFonts w:ascii="Arial" w:hAnsi="Arial" w:cs="Arial"/>
+        </w:rPr>
+        <w:t>https://github.com/GriffinWeber/CQ2/blob/1.0.1/WebService/CQ2ServiceProxy.asp</w:t>
+      </w:r>
+    </w:p>
+    <w:p>
+      <w:pPr>
+        <w:pStyle w:val="ListParagraph"/>
+        <w:numPr>
+          <w:ilvl w:val="0"/>
+          <w:numId w:val="19"/>
+        </w:numPr>
+        <w:spacing w:after="0" w:line="240" w:lineRule="auto"/>
+        <w:rPr>
+          <w:rFonts w:ascii="Arial" w:hAnsi="Arial" w:cs="Arial"/>
+        </w:rPr>
+      </w:pPr>
+      <w:r>
+        <w:rPr>
+          <w:rFonts w:ascii="Arial" w:hAnsi="Arial" w:cs="Arial"/>
+        </w:rPr>
+        <w:t>Create a directory on a Windows IIS web server for the CQ2 web service.</w:t>
+      </w:r>
+    </w:p>
+    <w:p>
+      <w:pPr>
+        <w:pStyle w:val="ListParagraph"/>
+        <w:numPr>
+          <w:ilvl w:val="0"/>
+          <w:numId w:val="19"/>
+        </w:numPr>
+        <w:spacing w:after="0" w:line="240" w:lineRule="auto"/>
+        <w:rPr>
+          <w:rFonts w:ascii="Arial" w:hAnsi="Arial" w:cs="Arial"/>
+        </w:rPr>
+      </w:pPr>
+      <w:r>
+        <w:rPr>
+          <w:rFonts w:ascii="Arial" w:hAnsi="Arial" w:cs="Arial"/>
+        </w:rPr>
+        <w:t>Make sure ASP Classic is enabled.</w:t>
+      </w:r>
+    </w:p>
+    <w:p>
+      <w:pPr>
+        <w:pStyle w:val="ListParagraph"/>
+        <w:numPr>
+          <w:ilvl w:val="0"/>
+          <w:numId w:val="19"/>
+        </w:numPr>
+        <w:spacing w:after="0" w:line="240" w:lineRule="auto"/>
+        <w:rPr>
+          <w:rFonts w:ascii="Arial" w:hAnsi="Arial" w:cs="Arial"/>
+        </w:rPr>
+      </w:pPr>
+      <w:r>
+        <w:rPr>
+          <w:rFonts w:ascii="Arial" w:hAnsi="Arial" w:cs="Arial"/>
+        </w:rPr>
+        <w:t xml:space="preserve">Copy the file </w:t>
+      </w:r>
+      <w:proofErr w:type="spellStart"/>
+      <w:r>
+        <w:rPr>
+          <w:rFonts w:ascii="Arial" w:hAnsi="Arial" w:cs="Arial"/>
+        </w:rPr>
+        <w:t>WebService</w:t>
+      </w:r>
+      <w:proofErr w:type="spellEnd"/>
+      <w:r>
+        <w:rPr>
+          <w:rFonts w:ascii="Arial" w:hAnsi="Arial" w:cs="Arial"/>
+        </w:rPr>
+        <w:t>\CQ2ServiceProxy.asp into the directory. We suggest renaming it default.asp.</w:t>
+      </w:r>
+    </w:p>
+    <w:p>
+      <w:pPr>
+        <w:pStyle w:val="ListParagraph"/>
+        <w:numPr>
+          <w:ilvl w:val="0"/>
+          <w:numId w:val="19"/>
+        </w:numPr>
+        <w:spacing w:after="0" w:line="240" w:lineRule="auto"/>
+        <w:rPr>
+          <w:rFonts w:ascii="Arial" w:hAnsi="Arial" w:cs="Arial"/>
+        </w:rPr>
+      </w:pPr>
+      <w:r>
+        <w:rPr>
+          <w:rFonts w:ascii="Arial" w:hAnsi="Arial" w:cs="Arial"/>
+        </w:rPr>
+        <w:t>Edit the connection string near the top of the file to point to your CQ2 database.</w:t>
+      </w:r>
+    </w:p>
+    <w:p>
+      <w:pPr>
+        <w:pStyle w:val="ListParagraph"/>
+        <w:numPr>
+          <w:ilvl w:val="0"/>
+          <w:numId w:val="19"/>
+        </w:numPr>
+        <w:spacing w:after="0" w:line="240" w:lineRule="auto"/>
+        <w:rPr>
+          <w:rFonts w:ascii="Arial" w:hAnsi="Arial" w:cs="Arial"/>
+        </w:rPr>
+      </w:pPr>
+      <w:r>
+        <w:rPr>
+          <w:rFonts w:ascii="Arial" w:hAnsi="Arial" w:cs="Arial"/>
+        </w:rPr>
+        <w:t>Update the URLs in the database table PM.PM_CELL_DATA to match where you placed the file. Note that the URLs should be in the form “path</w:t>
+      </w:r>
+      <w:proofErr w:type="gramStart"/>
+      <w:r>
+        <w:rPr>
+          <w:rFonts w:ascii="Arial" w:hAnsi="Arial" w:cs="Arial"/>
+        </w:rPr>
+        <w:t>/?/</w:t>
+      </w:r>
+      <w:proofErr w:type="gramEnd"/>
+      <w:r>
+        <w:rPr>
+          <w:rFonts w:ascii="Arial" w:hAnsi="Arial" w:cs="Arial"/>
+        </w:rPr>
+        <w:t>service/”. For example, “http://localhost/i2b2/services/?/</w:t>
+      </w:r>
+      <w:proofErr w:type="spellStart"/>
+      <w:r>
+        <w:rPr>
+          <w:rFonts w:ascii="Arial" w:hAnsi="Arial" w:cs="Arial"/>
+        </w:rPr>
+        <w:t>QueryToolService</w:t>
+      </w:r>
+      <w:proofErr w:type="spellEnd"/>
+      <w:r>
+        <w:rPr>
+          <w:rFonts w:ascii="Arial" w:hAnsi="Arial" w:cs="Arial"/>
+        </w:rPr>
+        <w:t>/”. Do not change the service names (the part after the question mark). Only edit the path (the part before the question mark) to match the location of the file. The same file (path) can be used for all cells. Note that if you renamed the file “default.asp”, the URL can be in the form “path</w:t>
+      </w:r>
+      <w:proofErr w:type="gramStart"/>
+      <w:r>
+        <w:rPr>
+          <w:rFonts w:ascii="Arial" w:hAnsi="Arial" w:cs="Arial"/>
+        </w:rPr>
+        <w:t>/?/</w:t>
+      </w:r>
+      <w:proofErr w:type="gramEnd"/>
+      <w:r>
+        <w:rPr>
+          <w:rFonts w:ascii="Arial" w:hAnsi="Arial" w:cs="Arial"/>
+        </w:rPr>
+        <w:t>service” rather than “path/default.asp?/service”.</w:t>
       </w:r>
     </w:p>
     <w:p>
@@ -4182,7 +4235,7 @@
         </w:rPr>
         <w:t>/?/</w:t>
       </w:r>
-      <w:bookmarkStart w:id="5" w:name="_Hlk82006485"/>
+      <w:bookmarkStart w:id="6" w:name="_Hlk82006485"/>
       <w:proofErr w:type="spellStart"/>
       <w:proofErr w:type="gramEnd"/>
       <w:r>
@@ -4205,7 +4258,7 @@
         </w:rPr>
         <w:t>getServices</w:t>
       </w:r>
-      <w:bookmarkEnd w:id="5"/>
+      <w:bookmarkEnd w:id="6"/>
       <w:proofErr w:type="spellEnd"/>
       <w:r>
         <w:rPr>
@@ -4404,12 +4457,12 @@
       <w:pPr>
         <w:pStyle w:val="Heading1"/>
       </w:pPr>
-      <w:bookmarkStart w:id="6" w:name="_Toc34172833"/>
+      <w:bookmarkStart w:id="7" w:name="_Toc34172833"/>
       <w:r>
         <w:lastRenderedPageBreak/>
         <w:t>Updating CQ2 Data</w:t>
       </w:r>
-      <w:bookmarkEnd w:id="6"/>
+      <w:bookmarkEnd w:id="7"/>
     </w:p>
     <w:p>
       <w:pPr>
@@ -4875,12 +4928,12 @@
       <w:pPr>
         <w:pStyle w:val="Heading1"/>
       </w:pPr>
-      <w:bookmarkStart w:id="7" w:name="_Toc34172834"/>
+      <w:bookmarkStart w:id="8" w:name="_Toc34172834"/>
       <w:r>
         <w:lastRenderedPageBreak/>
         <w:t>Customizations</w:t>
       </w:r>
-      <w:bookmarkEnd w:id="7"/>
+      <w:bookmarkEnd w:id="8"/>
     </w:p>
     <w:p>
       <w:pPr>
@@ -4894,11 +4947,11 @@
       <w:pPr>
         <w:pStyle w:val="Heading2"/>
       </w:pPr>
-      <w:bookmarkStart w:id="8" w:name="_Toc34172835"/>
+      <w:bookmarkStart w:id="9" w:name="_Toc34172835"/>
       <w:r>
         <w:t>Using Multiple Databases</w:t>
       </w:r>
-      <w:bookmarkEnd w:id="8"/>
+      <w:bookmarkEnd w:id="9"/>
     </w:p>
     <w:p>
       <w:pPr>
@@ -5768,12 +5821,12 @@
         <w:pStyle w:val="Heading2"/>
         <w:jc w:val="both"/>
       </w:pPr>
-      <w:bookmarkStart w:id="9" w:name="_Toc34172836"/>
+      <w:bookmarkStart w:id="10" w:name="_Toc34172836"/>
       <w:r>
         <w:lastRenderedPageBreak/>
         <w:t>Custom Query Breakdowns</w:t>
       </w:r>
-      <w:bookmarkEnd w:id="9"/>
+      <w:bookmarkEnd w:id="10"/>
     </w:p>
     <w:p>
       <w:pPr>
@@ -5827,11 +5880,11 @@
         <w:pStyle w:val="Heading2"/>
         <w:jc w:val="both"/>
       </w:pPr>
-      <w:bookmarkStart w:id="10" w:name="_Toc34172837"/>
+      <w:bookmarkStart w:id="11" w:name="_Toc34172837"/>
       <w:r>
         <w:t>Custom User Authentication and Registration</w:t>
       </w:r>
-      <w:bookmarkEnd w:id="10"/>
+      <w:bookmarkEnd w:id="11"/>
     </w:p>
     <w:p>
       <w:pPr>
@@ -5911,12 +5964,12 @@
       <w:pPr>
         <w:pStyle w:val="Heading1"/>
       </w:pPr>
-      <w:bookmarkStart w:id="11" w:name="_Toc34172838"/>
+      <w:bookmarkStart w:id="12" w:name="_Toc34172838"/>
       <w:r>
         <w:lastRenderedPageBreak/>
         <w:t>Using Sketches in Queries</w:t>
       </w:r>
-      <w:bookmarkEnd w:id="11"/>
+      <w:bookmarkEnd w:id="12"/>
     </w:p>
     <w:p>
       <w:pPr>
@@ -6185,12 +6238,12 @@
       <w:pPr>
         <w:pStyle w:val="Heading1"/>
       </w:pPr>
-      <w:bookmarkStart w:id="12" w:name="_Toc34172839"/>
+      <w:bookmarkStart w:id="13" w:name="_Toc34172839"/>
       <w:r>
         <w:lastRenderedPageBreak/>
         <w:t>CQ2 Architecture</w:t>
       </w:r>
-      <w:bookmarkEnd w:id="12"/>
+      <w:bookmarkEnd w:id="13"/>
     </w:p>
     <w:p>
       <w:pPr>
@@ -6810,7 +6863,7 @@
       <w:pPr>
         <w:pStyle w:val="Heading1"/>
       </w:pPr>
-      <w:bookmarkStart w:id="13" w:name="_Toc34172840"/>
+      <w:bookmarkStart w:id="14" w:name="_Toc34172840"/>
       <w:r>
         <w:lastRenderedPageBreak/>
         <w:t>Functional Comparison of</w:t>
@@ -6818,7 +6871,7 @@
       <w:r>
         <w:t xml:space="preserve"> CQ2 and i2b2</w:t>
       </w:r>
-      <w:bookmarkEnd w:id="13"/>
+      <w:bookmarkEnd w:id="14"/>
     </w:p>
     <w:p>
       <w:pPr>
@@ -7426,12 +7479,12 @@
       <w:pPr>
         <w:pStyle w:val="Heading1"/>
       </w:pPr>
-      <w:bookmarkStart w:id="14" w:name="_Toc34172841"/>
+      <w:bookmarkStart w:id="15" w:name="_Toc34172841"/>
       <w:r>
         <w:lastRenderedPageBreak/>
         <w:t>Version History</w:t>
       </w:r>
-      <w:bookmarkEnd w:id="14"/>
+      <w:bookmarkEnd w:id="15"/>
     </w:p>
     <w:p>
       <w:pPr>
@@ -7693,8 +7746,6 @@
           <w:rFonts w:ascii="Arial" w:hAnsi="Arial" w:cs="Arial"/>
         </w:rPr>
       </w:pPr>
-      <w:bookmarkStart w:id="15" w:name="_GoBack"/>
-      <w:bookmarkEnd w:id="15"/>
     </w:p>
     <w:sectPr>
       <w:pgSz w:w="12240" w:h="15840"/>
@@ -8933,6 +8984,92 @@
     </w:lvl>
   </w:abstractNum>
   <w:abstractNum w:abstractNumId="12" w15:restartNumberingAfterBreak="0">
+    <w:nsid w:val="6FBF506A"/>
+    <w:multiLevelType w:val="hybridMultilevel"/>
+    <w:tmpl w:val="666A4D3E"/>
+    <w:lvl w:ilvl="0" w:tplc="04090019">
+      <w:start w:val="1"/>
+      <w:numFmt w:val="lowerLetter"/>
+      <w:lvlText w:val="%1."/>
+      <w:lvlJc w:val="left"/>
+      <w:pPr>
+        <w:ind w:left="1440" w:hanging="360"/>
+      </w:pPr>
+    </w:lvl>
+    <w:lvl w:ilvl="1" w:tplc="04090019" w:tentative="1">
+      <w:start w:val="1"/>
+      <w:numFmt w:val="lowerLetter"/>
+      <w:lvlText w:val="%2."/>
+      <w:lvlJc w:val="left"/>
+      <w:pPr>
+        <w:ind w:left="2160" w:hanging="360"/>
+      </w:pPr>
+    </w:lvl>
+    <w:lvl w:ilvl="2" w:tplc="0409001B" w:tentative="1">
+      <w:start w:val="1"/>
+      <w:numFmt w:val="lowerRoman"/>
+      <w:lvlText w:val="%3."/>
+      <w:lvlJc w:val="right"/>
+      <w:pPr>
+        <w:ind w:left="2880" w:hanging="180"/>
+      </w:pPr>
+    </w:lvl>
+    <w:lvl w:ilvl="3" w:tplc="0409000F" w:tentative="1">
+      <w:start w:val="1"/>
+      <w:numFmt w:val="decimal"/>
+      <w:lvlText w:val="%4."/>
+      <w:lvlJc w:val="left"/>
+      <w:pPr>
+        <w:ind w:left="3600" w:hanging="360"/>
+      </w:pPr>
+    </w:lvl>
+    <w:lvl w:ilvl="4" w:tplc="04090019" w:tentative="1">
+      <w:start w:val="1"/>
+      <w:numFmt w:val="lowerLetter"/>
+      <w:lvlText w:val="%5."/>
+      <w:lvlJc w:val="left"/>
+      <w:pPr>
+        <w:ind w:left="4320" w:hanging="360"/>
+      </w:pPr>
+    </w:lvl>
+    <w:lvl w:ilvl="5" w:tplc="0409001B" w:tentative="1">
+      <w:start w:val="1"/>
+      <w:numFmt w:val="lowerRoman"/>
+      <w:lvlText w:val="%6."/>
+      <w:lvlJc w:val="right"/>
+      <w:pPr>
+        <w:ind w:left="5040" w:hanging="180"/>
+      </w:pPr>
+    </w:lvl>
+    <w:lvl w:ilvl="6" w:tplc="0409000F" w:tentative="1">
+      <w:start w:val="1"/>
+      <w:numFmt w:val="decimal"/>
+      <w:lvlText w:val="%7."/>
+      <w:lvlJc w:val="left"/>
+      <w:pPr>
+        <w:ind w:left="5760" w:hanging="360"/>
+      </w:pPr>
+    </w:lvl>
+    <w:lvl w:ilvl="7" w:tplc="04090019" w:tentative="1">
+      <w:start w:val="1"/>
+      <w:numFmt w:val="lowerLetter"/>
+      <w:lvlText w:val="%8."/>
+      <w:lvlJc w:val="left"/>
+      <w:pPr>
+        <w:ind w:left="6480" w:hanging="360"/>
+      </w:pPr>
+    </w:lvl>
+    <w:lvl w:ilvl="8" w:tplc="0409001B" w:tentative="1">
+      <w:start w:val="1"/>
+      <w:numFmt w:val="lowerRoman"/>
+      <w:lvlText w:val="%9."/>
+      <w:lvlJc w:val="right"/>
+      <w:pPr>
+        <w:ind w:left="7200" w:hanging="180"/>
+      </w:pPr>
+    </w:lvl>
+  </w:abstractNum>
+  <w:abstractNum w:abstractNumId="13" w15:restartNumberingAfterBreak="0">
     <w:nsid w:val="71D30D34"/>
     <w:multiLevelType w:val="hybridMultilevel"/>
     <w:tmpl w:val="6912775C"/>
@@ -9045,7 +9182,7 @@
       </w:rPr>
     </w:lvl>
   </w:abstractNum>
-  <w:abstractNum w:abstractNumId="13" w15:restartNumberingAfterBreak="0">
+  <w:abstractNum w:abstractNumId="14" w15:restartNumberingAfterBreak="0">
     <w:nsid w:val="71E10FAF"/>
     <w:multiLevelType w:val="hybridMultilevel"/>
     <w:tmpl w:val="DB68DEEE"/>
@@ -9131,7 +9268,7 @@
       </w:pPr>
     </w:lvl>
   </w:abstractNum>
-  <w:abstractNum w:abstractNumId="14" w15:restartNumberingAfterBreak="0">
+  <w:abstractNum w:abstractNumId="15" w15:restartNumberingAfterBreak="0">
     <w:nsid w:val="73083F96"/>
     <w:multiLevelType w:val="hybridMultilevel"/>
     <w:tmpl w:val="29285826"/>
@@ -9244,7 +9381,7 @@
       </w:rPr>
     </w:lvl>
   </w:abstractNum>
-  <w:abstractNum w:abstractNumId="15" w15:restartNumberingAfterBreak="0">
+  <w:abstractNum w:abstractNumId="16" w15:restartNumberingAfterBreak="0">
     <w:nsid w:val="77926EE3"/>
     <w:multiLevelType w:val="hybridMultilevel"/>
     <w:tmpl w:val="B67C5B02"/>
@@ -9357,7 +9494,7 @@
       </w:rPr>
     </w:lvl>
   </w:abstractNum>
-  <w:abstractNum w:abstractNumId="16" w15:restartNumberingAfterBreak="0">
+  <w:abstractNum w:abstractNumId="17" w15:restartNumberingAfterBreak="0">
     <w:nsid w:val="78552C94"/>
     <w:multiLevelType w:val="hybridMultilevel"/>
     <w:tmpl w:val="0B5E7A36"/>
@@ -9470,7 +9607,7 @@
       </w:rPr>
     </w:lvl>
   </w:abstractNum>
-  <w:abstractNum w:abstractNumId="17" w15:restartNumberingAfterBreak="0">
+  <w:abstractNum w:abstractNumId="18" w15:restartNumberingAfterBreak="0">
     <w:nsid w:val="7F595340"/>
     <w:multiLevelType w:val="hybridMultilevel"/>
     <w:tmpl w:val="EAB49F60"/>
@@ -9587,13 +9724,13 @@
     <w:abstractNumId w:val="11"/>
   </w:num>
   <w:num w:numId="2">
-    <w:abstractNumId w:val="16"/>
+    <w:abstractNumId w:val="17"/>
   </w:num>
   <w:num w:numId="3">
     <w:abstractNumId w:val="3"/>
   </w:num>
   <w:num w:numId="4">
-    <w:abstractNumId w:val="17"/>
+    <w:abstractNumId w:val="18"/>
   </w:num>
   <w:num w:numId="5">
     <w:abstractNumId w:val="1"/>
@@ -9608,7 +9745,7 @@
     <w:abstractNumId w:val="9"/>
   </w:num>
   <w:num w:numId="9">
-    <w:abstractNumId w:val="12"/>
+    <w:abstractNumId w:val="13"/>
   </w:num>
   <w:num w:numId="10">
     <w:abstractNumId w:val="0"/>
@@ -9617,25 +9754,28 @@
     <w:abstractNumId w:val="4"/>
   </w:num>
   <w:num w:numId="12">
-    <w:abstractNumId w:val="14"/>
+    <w:abstractNumId w:val="15"/>
   </w:num>
   <w:num w:numId="13">
     <w:abstractNumId w:val="8"/>
   </w:num>
   <w:num w:numId="14">
-    <w:abstractNumId w:val="15"/>
+    <w:abstractNumId w:val="16"/>
   </w:num>
   <w:num w:numId="15">
     <w:abstractNumId w:val="2"/>
   </w:num>
   <w:num w:numId="16">
-    <w:abstractNumId w:val="13"/>
+    <w:abstractNumId w:val="14"/>
   </w:num>
   <w:num w:numId="17">
     <w:abstractNumId w:val="6"/>
   </w:num>
   <w:num w:numId="18">
     <w:abstractNumId w:val="5"/>
+  </w:num>
+  <w:num w:numId="19">
+    <w:abstractNumId w:val="12"/>
   </w:num>
 </w:numbering>
 </file>
@@ -10271,6 +10411,36 @@
       </w:tblBorders>
     </w:tblPr>
   </w:style>
+  <w:style w:type="paragraph" w:styleId="BalloonText">
+    <w:name w:val="Balloon Text"/>
+    <w:basedOn w:val="Normal"/>
+    <w:link w:val="BalloonTextChar"/>
+    <w:uiPriority w:val="99"/>
+    <w:semiHidden/>
+    <w:unhideWhenUsed/>
+    <w:rsid w:val="00150159"/>
+    <w:pPr>
+      <w:spacing w:after="0" w:line="240" w:lineRule="auto"/>
+    </w:pPr>
+    <w:rPr>
+      <w:rFonts w:ascii="Segoe UI" w:hAnsi="Segoe UI" w:cs="Segoe UI"/>
+      <w:sz w:val="18"/>
+      <w:szCs w:val="18"/>
+    </w:rPr>
+  </w:style>
+  <w:style w:type="character" w:customStyle="1" w:styleId="BalloonTextChar">
+    <w:name w:val="Balloon Text Char"/>
+    <w:basedOn w:val="DefaultParagraphFont"/>
+    <w:link w:val="BalloonText"/>
+    <w:uiPriority w:val="99"/>
+    <w:semiHidden/>
+    <w:rsid w:val="00150159"/>
+    <w:rPr>
+      <w:rFonts w:ascii="Segoe UI" w:hAnsi="Segoe UI" w:cs="Segoe UI"/>
+      <w:sz w:val="18"/>
+      <w:szCs w:val="18"/>
+    </w:rPr>
+  </w:style>
 </w:styles>
 </file>
 
@@ -10540,7 +10710,7 @@
 </file>
 
 <file path=customXml/itemProps1.xml><?xml version="1.0" encoding="utf-8"?>
-<ds:datastoreItem xmlns:ds="http://schemas.openxmlformats.org/officeDocument/2006/customXml" ds:itemID="{A14DDA72-823F-44FA-BB3C-A97187DBFC0A}">
+<ds:datastoreItem xmlns:ds="http://schemas.openxmlformats.org/officeDocument/2006/customXml" ds:itemID="{5BA79D9F-49FB-4F3C-B640-0DFDAFDC6FAF}">
   <ds:schemaRefs>
     <ds:schemaRef ds:uri="http://schemas.openxmlformats.org/officeDocument/2006/bibliography"/>
   </ds:schemaRefs>

</xml_diff>